<commit_message>
SQL Server Management Studio
</commit_message>
<xml_diff>
--- a/DataBase/SQL_installation.docx
+++ b/DataBase/SQL_installation.docx
@@ -441,6 +441,9 @@
         <w:jc w:val="center"/>
       </w:pPr>
       <w:r>
+        <w:rPr>
+          <w:noProof/>
+        </w:rPr>
         <w:drawing>
           <wp:inline distT="0" distB="0" distL="0" distR="0" wp14:anchorId="27D33802" wp14:editId="7E6C7FE6">
             <wp:extent cx="5048201" cy="1612620"/>
@@ -514,6 +517,9 @@
         <w:jc w:val="center"/>
       </w:pPr>
       <w:r>
+        <w:rPr>
+          <w:noProof/>
+        </w:rPr>
         <w:drawing>
           <wp:inline distT="0" distB="0" distL="0" distR="0" wp14:anchorId="3B6E7C81" wp14:editId="1CDB1576">
             <wp:extent cx="3278038" cy="3316340"/>
@@ -565,18 +571,18 @@
     <w:p>
       <w:r>
         <w:rPr>
-          <w:color w:val="C45911" w:themeColor="accent2" w:themeShade="BF"/>
+          <w:color w:val="ED7D31" w:themeColor="accent2"/>
         </w:rPr>
         <w:t>SQL Server Management Studio</w:t>
       </w:r>
       <w:r>
         <w:rPr>
-          <w:color w:val="C45911" w:themeColor="accent2" w:themeShade="BF"/>
+          <w:color w:val="ED7D31" w:themeColor="accent2"/>
         </w:rPr>
-        <w:t xml:space="preserve"> (SSMS)</w:t>
-      </w:r>
-      <w:r>
-        <w:t xml:space="preserve"> est la console graphique d’administration des instances SQL Server destiné aussi bien aux développeurs (</w:t>
+        <w:t xml:space="preserve"> (SSMS) </w:t>
+      </w:r>
+      <w:r>
+        <w:t>est la console graphique d’administration des instances SQL Server destiné aussi bien aux développeurs (</w:t>
       </w:r>
       <w:r>
         <w:t>créations des tables, des vues, des procédures, des fonctions, déclencheurs de bases de données</w:t>
@@ -612,6 +618,9 @@
         <w:jc w:val="center"/>
       </w:pPr>
       <w:r>
+        <w:rPr>
+          <w:noProof/>
+        </w:rPr>
         <w:drawing>
           <wp:inline distT="0" distB="0" distL="0" distR="0" wp14:anchorId="6373C2AF" wp14:editId="3AD7776F">
             <wp:extent cx="4292138" cy="2301726"/>
@@ -651,7 +660,170 @@
     </w:p>
     <w:p>
       <w:r>
+        <w:rPr>
+          <w:color w:val="ED7D31" w:themeColor="accent2"/>
+        </w:rPr>
         <w:t>Gestionnaire de configuration SQL Server</w:t>
+      </w:r>
+      <w:r>
+        <w:rPr>
+          <w:color w:val="ED7D31" w:themeColor="accent2"/>
+        </w:rPr>
+        <w:t xml:space="preserve"> </w:t>
+      </w:r>
+      <w:r>
+        <w:t xml:space="preserve">permet de gérer l’ensemble des éléments relatifs à la configuration des </w:t>
+      </w:r>
+      <w:r>
+        <w:rPr>
+          <w:u w:val="single"/>
+        </w:rPr>
+        <w:t>services</w:t>
+      </w:r>
+      <w:r>
+        <w:t xml:space="preserve"> et du </w:t>
+      </w:r>
+      <w:r>
+        <w:rPr>
+          <w:u w:val="single"/>
+        </w:rPr>
+        <w:t xml:space="preserve">réseau </w:t>
+      </w:r>
+      <w:r>
+        <w:t>côté client et serveur :</w:t>
+      </w:r>
+    </w:p>
+    <w:p>
+      <w:pPr>
+        <w:pStyle w:val="Paragraphedeliste"/>
+        <w:numPr>
+          <w:ilvl w:val="0"/>
+          <w:numId w:val="10"/>
+        </w:numPr>
+      </w:pPr>
+      <w:r>
+        <w:t>La configuration des services, qui en plus des opérations classiques d’arrêt et de démarrage, permet de configurer le type de démarrage (automatique, manuel, désactivé), ainsi que le compte de sécurité au sein duquel le service doit s’exécuter.</w:t>
+      </w:r>
+    </w:p>
+    <w:p>
+      <w:pPr>
+        <w:pStyle w:val="Paragraphedeliste"/>
+        <w:numPr>
+          <w:ilvl w:val="0"/>
+          <w:numId w:val="10"/>
+        </w:numPr>
+      </w:pPr>
+      <w:r>
+        <w:t>La configuration de réseau SQL Server</w:t>
+      </w:r>
+    </w:p>
+    <w:p>
+      <w:pPr>
+        <w:pStyle w:val="Paragraphedeliste"/>
+        <w:numPr>
+          <w:ilvl w:val="0"/>
+          <w:numId w:val="10"/>
+        </w:numPr>
+      </w:pPr>
+      <w:r>
+        <w:t>Configuration de SQL Native Client, qui porte sur les outils client installés localement et plus exactement de définir les protocoles à leur disposition pour rentrer en contact avec le serveur</w:t>
+      </w:r>
+      <w:r>
+        <w:t xml:space="preserve"> et de définir des </w:t>
+      </w:r>
+      <w:r>
+        <w:rPr>
+          <w:u w:val="single"/>
+        </w:rPr>
+        <w:t>alias</w:t>
+      </w:r>
+      <w:r>
+        <w:t>.</w:t>
+      </w:r>
+    </w:p>
+    <w:p>
+      <w:r>
+        <w:t>Il existe différents utilitaires téléchargeables pour faciliter le travail d’administration ou de développements :</w:t>
+      </w:r>
+    </w:p>
+    <w:p>
+      <w:pPr>
+        <w:pStyle w:val="Paragraphedeliste"/>
+        <w:numPr>
+          <w:ilvl w:val="0"/>
+          <w:numId w:val="11"/>
+        </w:numPr>
+      </w:pPr>
+      <w:r>
+        <w:t>SQLCmd est un utilitaire en ligne de commande permettant d’exécuter des scripts SQL. Outre les tâches d’administration, ce outil permet de se connecter à une instance locale ou non de SQL Server.</w:t>
+      </w:r>
+    </w:p>
+    <w:p>
+      <w:pPr>
+        <w:pStyle w:val="Paragraphedeliste"/>
+        <w:numPr>
+          <w:ilvl w:val="0"/>
+          <w:numId w:val="11"/>
+        </w:numPr>
+      </w:pPr>
+      <w:r>
+        <w:t>bcp est un utilitaire en ligne de commande qui permet d’extraire facilement et rapidement des données depuis la base vers un fichier et vis-versa.</w:t>
+      </w:r>
+    </w:p>
+    <w:p>
+      <w:pPr>
+        <w:pStyle w:val="Paragraphedeliste"/>
+        <w:numPr>
+          <w:ilvl w:val="0"/>
+          <w:numId w:val="11"/>
+        </w:numPr>
+      </w:pPr>
+      <w:r>
+        <w:lastRenderedPageBreak/>
+        <w:t>Tablediff est un utilitaire permettant de comparer le contenu de deux tables. Il permet de résoudre des problèmes de synchronisation qui peuvent apparaître dans le cadre d’une réplication de fusion.</w:t>
+      </w:r>
+    </w:p>
+    <w:p>
+      <w:pPr>
+        <w:pStyle w:val="Paragraphedeliste"/>
+        <w:numPr>
+          <w:ilvl w:val="0"/>
+          <w:numId w:val="11"/>
+        </w:numPr>
+      </w:pPr>
+      <w:r>
+        <w:t>sqldiag, sqlps, sqllogship.</w:t>
+      </w:r>
+    </w:p>
+    <w:p>
+      <w:pPr>
+        <w:pStyle w:val="Titre2"/>
+        <w:numPr>
+          <w:ilvl w:val="0"/>
+          <w:numId w:val="2"/>
+        </w:numPr>
+      </w:pPr>
+      <w:r>
+        <w:t>Configuration SQL Server</w:t>
+      </w:r>
+    </w:p>
+    <w:p>
+      <w:r>
+        <w:t>SQL Server Management Studio est l’outil de gestion graphique de SQL Server qui permet de réaliser des tâches administratives et toutes les opérations de développement.</w:t>
+      </w:r>
+    </w:p>
+    <w:p>
+      <w:r>
+        <w:t xml:space="preserve">Il est possible de démarrer le serveur SQL Server en tant qu’application à l’aide de l’exécutable </w:t>
+      </w:r>
+      <w:r>
+        <w:rPr>
+          <w:color w:val="ED7D31" w:themeColor="accent2"/>
+        </w:rPr>
+        <w:t>sqlservr.exe</w:t>
+      </w:r>
+      <w:r>
+        <w:t>.</w:t>
       </w:r>
     </w:p>
     <w:p>
@@ -1527,6 +1699,232 @@
     </w:lvl>
   </w:abstractNum>
   <w:abstractNum w:abstractNumId="6" w15:restartNumberingAfterBreak="0">
+    <w:nsid w:val="2FCF58A9"/>
+    <w:multiLevelType w:val="hybridMultilevel"/>
+    <w:tmpl w:val="425082A4"/>
+    <w:lvl w:ilvl="0" w:tplc="040C0001">
+      <w:start w:val="1"/>
+      <w:numFmt w:val="bullet"/>
+      <w:lvlText w:val=""/>
+      <w:lvlJc w:val="left"/>
+      <w:pPr>
+        <w:ind w:left="720" w:hanging="360"/>
+      </w:pPr>
+      <w:rPr>
+        <w:rFonts w:ascii="Symbol" w:hAnsi="Symbol" w:hint="default"/>
+      </w:rPr>
+    </w:lvl>
+    <w:lvl w:ilvl="1" w:tplc="040C0003" w:tentative="1">
+      <w:start w:val="1"/>
+      <w:numFmt w:val="bullet"/>
+      <w:lvlText w:val="o"/>
+      <w:lvlJc w:val="left"/>
+      <w:pPr>
+        <w:ind w:left="1440" w:hanging="360"/>
+      </w:pPr>
+      <w:rPr>
+        <w:rFonts w:ascii="Courier New" w:hAnsi="Courier New" w:cs="Courier New" w:hint="default"/>
+      </w:rPr>
+    </w:lvl>
+    <w:lvl w:ilvl="2" w:tplc="040C0005" w:tentative="1">
+      <w:start w:val="1"/>
+      <w:numFmt w:val="bullet"/>
+      <w:lvlText w:val=""/>
+      <w:lvlJc w:val="left"/>
+      <w:pPr>
+        <w:ind w:left="2160" w:hanging="360"/>
+      </w:pPr>
+      <w:rPr>
+        <w:rFonts w:ascii="Wingdings" w:hAnsi="Wingdings" w:hint="default"/>
+      </w:rPr>
+    </w:lvl>
+    <w:lvl w:ilvl="3" w:tplc="040C0001" w:tentative="1">
+      <w:start w:val="1"/>
+      <w:numFmt w:val="bullet"/>
+      <w:lvlText w:val=""/>
+      <w:lvlJc w:val="left"/>
+      <w:pPr>
+        <w:ind w:left="2880" w:hanging="360"/>
+      </w:pPr>
+      <w:rPr>
+        <w:rFonts w:ascii="Symbol" w:hAnsi="Symbol" w:hint="default"/>
+      </w:rPr>
+    </w:lvl>
+    <w:lvl w:ilvl="4" w:tplc="040C0003" w:tentative="1">
+      <w:start w:val="1"/>
+      <w:numFmt w:val="bullet"/>
+      <w:lvlText w:val="o"/>
+      <w:lvlJc w:val="left"/>
+      <w:pPr>
+        <w:ind w:left="3600" w:hanging="360"/>
+      </w:pPr>
+      <w:rPr>
+        <w:rFonts w:ascii="Courier New" w:hAnsi="Courier New" w:cs="Courier New" w:hint="default"/>
+      </w:rPr>
+    </w:lvl>
+    <w:lvl w:ilvl="5" w:tplc="040C0005" w:tentative="1">
+      <w:start w:val="1"/>
+      <w:numFmt w:val="bullet"/>
+      <w:lvlText w:val=""/>
+      <w:lvlJc w:val="left"/>
+      <w:pPr>
+        <w:ind w:left="4320" w:hanging="360"/>
+      </w:pPr>
+      <w:rPr>
+        <w:rFonts w:ascii="Wingdings" w:hAnsi="Wingdings" w:hint="default"/>
+      </w:rPr>
+    </w:lvl>
+    <w:lvl w:ilvl="6" w:tplc="040C0001" w:tentative="1">
+      <w:start w:val="1"/>
+      <w:numFmt w:val="bullet"/>
+      <w:lvlText w:val=""/>
+      <w:lvlJc w:val="left"/>
+      <w:pPr>
+        <w:ind w:left="5040" w:hanging="360"/>
+      </w:pPr>
+      <w:rPr>
+        <w:rFonts w:ascii="Symbol" w:hAnsi="Symbol" w:hint="default"/>
+      </w:rPr>
+    </w:lvl>
+    <w:lvl w:ilvl="7" w:tplc="040C0003" w:tentative="1">
+      <w:start w:val="1"/>
+      <w:numFmt w:val="bullet"/>
+      <w:lvlText w:val="o"/>
+      <w:lvlJc w:val="left"/>
+      <w:pPr>
+        <w:ind w:left="5760" w:hanging="360"/>
+      </w:pPr>
+      <w:rPr>
+        <w:rFonts w:ascii="Courier New" w:hAnsi="Courier New" w:cs="Courier New" w:hint="default"/>
+      </w:rPr>
+    </w:lvl>
+    <w:lvl w:ilvl="8" w:tplc="040C0005" w:tentative="1">
+      <w:start w:val="1"/>
+      <w:numFmt w:val="bullet"/>
+      <w:lvlText w:val=""/>
+      <w:lvlJc w:val="left"/>
+      <w:pPr>
+        <w:ind w:left="6480" w:hanging="360"/>
+      </w:pPr>
+      <w:rPr>
+        <w:rFonts w:ascii="Wingdings" w:hAnsi="Wingdings" w:hint="default"/>
+      </w:rPr>
+    </w:lvl>
+  </w:abstractNum>
+  <w:abstractNum w:abstractNumId="7" w15:restartNumberingAfterBreak="0">
+    <w:nsid w:val="3F4D2508"/>
+    <w:multiLevelType w:val="hybridMultilevel"/>
+    <w:tmpl w:val="A2D671B4"/>
+    <w:lvl w:ilvl="0" w:tplc="040C0001">
+      <w:start w:val="1"/>
+      <w:numFmt w:val="bullet"/>
+      <w:lvlText w:val=""/>
+      <w:lvlJc w:val="left"/>
+      <w:pPr>
+        <w:ind w:left="720" w:hanging="360"/>
+      </w:pPr>
+      <w:rPr>
+        <w:rFonts w:ascii="Symbol" w:hAnsi="Symbol" w:hint="default"/>
+      </w:rPr>
+    </w:lvl>
+    <w:lvl w:ilvl="1" w:tplc="040C0003" w:tentative="1">
+      <w:start w:val="1"/>
+      <w:numFmt w:val="bullet"/>
+      <w:lvlText w:val="o"/>
+      <w:lvlJc w:val="left"/>
+      <w:pPr>
+        <w:ind w:left="1440" w:hanging="360"/>
+      </w:pPr>
+      <w:rPr>
+        <w:rFonts w:ascii="Courier New" w:hAnsi="Courier New" w:cs="Courier New" w:hint="default"/>
+      </w:rPr>
+    </w:lvl>
+    <w:lvl w:ilvl="2" w:tplc="040C0005" w:tentative="1">
+      <w:start w:val="1"/>
+      <w:numFmt w:val="bullet"/>
+      <w:lvlText w:val=""/>
+      <w:lvlJc w:val="left"/>
+      <w:pPr>
+        <w:ind w:left="2160" w:hanging="360"/>
+      </w:pPr>
+      <w:rPr>
+        <w:rFonts w:ascii="Wingdings" w:hAnsi="Wingdings" w:hint="default"/>
+      </w:rPr>
+    </w:lvl>
+    <w:lvl w:ilvl="3" w:tplc="040C0001" w:tentative="1">
+      <w:start w:val="1"/>
+      <w:numFmt w:val="bullet"/>
+      <w:lvlText w:val=""/>
+      <w:lvlJc w:val="left"/>
+      <w:pPr>
+        <w:ind w:left="2880" w:hanging="360"/>
+      </w:pPr>
+      <w:rPr>
+        <w:rFonts w:ascii="Symbol" w:hAnsi="Symbol" w:hint="default"/>
+      </w:rPr>
+    </w:lvl>
+    <w:lvl w:ilvl="4" w:tplc="040C0003" w:tentative="1">
+      <w:start w:val="1"/>
+      <w:numFmt w:val="bullet"/>
+      <w:lvlText w:val="o"/>
+      <w:lvlJc w:val="left"/>
+      <w:pPr>
+        <w:ind w:left="3600" w:hanging="360"/>
+      </w:pPr>
+      <w:rPr>
+        <w:rFonts w:ascii="Courier New" w:hAnsi="Courier New" w:cs="Courier New" w:hint="default"/>
+      </w:rPr>
+    </w:lvl>
+    <w:lvl w:ilvl="5" w:tplc="040C0005" w:tentative="1">
+      <w:start w:val="1"/>
+      <w:numFmt w:val="bullet"/>
+      <w:lvlText w:val=""/>
+      <w:lvlJc w:val="left"/>
+      <w:pPr>
+        <w:ind w:left="4320" w:hanging="360"/>
+      </w:pPr>
+      <w:rPr>
+        <w:rFonts w:ascii="Wingdings" w:hAnsi="Wingdings" w:hint="default"/>
+      </w:rPr>
+    </w:lvl>
+    <w:lvl w:ilvl="6" w:tplc="040C0001" w:tentative="1">
+      <w:start w:val="1"/>
+      <w:numFmt w:val="bullet"/>
+      <w:lvlText w:val=""/>
+      <w:lvlJc w:val="left"/>
+      <w:pPr>
+        <w:ind w:left="5040" w:hanging="360"/>
+      </w:pPr>
+      <w:rPr>
+        <w:rFonts w:ascii="Symbol" w:hAnsi="Symbol" w:hint="default"/>
+      </w:rPr>
+    </w:lvl>
+    <w:lvl w:ilvl="7" w:tplc="040C0003" w:tentative="1">
+      <w:start w:val="1"/>
+      <w:numFmt w:val="bullet"/>
+      <w:lvlText w:val="o"/>
+      <w:lvlJc w:val="left"/>
+      <w:pPr>
+        <w:ind w:left="5760" w:hanging="360"/>
+      </w:pPr>
+      <w:rPr>
+        <w:rFonts w:ascii="Courier New" w:hAnsi="Courier New" w:cs="Courier New" w:hint="default"/>
+      </w:rPr>
+    </w:lvl>
+    <w:lvl w:ilvl="8" w:tplc="040C0005" w:tentative="1">
+      <w:start w:val="1"/>
+      <w:numFmt w:val="bullet"/>
+      <w:lvlText w:val=""/>
+      <w:lvlJc w:val="left"/>
+      <w:pPr>
+        <w:ind w:left="6480" w:hanging="360"/>
+      </w:pPr>
+      <w:rPr>
+        <w:rFonts w:ascii="Wingdings" w:hAnsi="Wingdings" w:hint="default"/>
+      </w:rPr>
+    </w:lvl>
+  </w:abstractNum>
+  <w:abstractNum w:abstractNumId="8" w15:restartNumberingAfterBreak="0">
     <w:nsid w:val="4CA758FC"/>
     <w:multiLevelType w:val="hybridMultilevel"/>
     <w:tmpl w:val="E6C0D63C"/>
@@ -1639,10 +2037,10 @@
       </w:rPr>
     </w:lvl>
   </w:abstractNum>
-  <w:abstractNum w:abstractNumId="7" w15:restartNumberingAfterBreak="0">
+  <w:abstractNum w:abstractNumId="9" w15:restartNumberingAfterBreak="0">
     <w:nsid w:val="75E80DD5"/>
     <w:multiLevelType w:val="hybridMultilevel"/>
-    <w:tmpl w:val="9182BC5E"/>
+    <w:tmpl w:val="305ED59A"/>
     <w:lvl w:ilvl="0" w:tplc="040C000F">
       <w:start w:val="1"/>
       <w:numFmt w:val="decimal"/>
@@ -1725,7 +2123,7 @@
       </w:pPr>
     </w:lvl>
   </w:abstractNum>
-  <w:abstractNum w:abstractNumId="8" w15:restartNumberingAfterBreak="0">
+  <w:abstractNum w:abstractNumId="10" w15:restartNumberingAfterBreak="0">
     <w:nsid w:val="7CC90011"/>
     <w:multiLevelType w:val="hybridMultilevel"/>
     <w:tmpl w:val="77902A0A"/>
@@ -1842,7 +2240,7 @@
     <w:abstractNumId w:val="5"/>
   </w:num>
   <w:num w:numId="2" w16cid:durableId="387144749">
-    <w:abstractNumId w:val="7"/>
+    <w:abstractNumId w:val="9"/>
   </w:num>
   <w:num w:numId="3" w16cid:durableId="1105732897">
     <w:abstractNumId w:val="2"/>
@@ -1854,16 +2252,22 @@
     <w:abstractNumId w:val="3"/>
   </w:num>
   <w:num w:numId="6" w16cid:durableId="1959485554">
-    <w:abstractNumId w:val="6"/>
+    <w:abstractNumId w:val="8"/>
   </w:num>
   <w:num w:numId="7" w16cid:durableId="862743158">
     <w:abstractNumId w:val="0"/>
   </w:num>
   <w:num w:numId="8" w16cid:durableId="1066340130">
-    <w:abstractNumId w:val="8"/>
+    <w:abstractNumId w:val="10"/>
   </w:num>
   <w:num w:numId="9" w16cid:durableId="293681792">
     <w:abstractNumId w:val="1"/>
+  </w:num>
+  <w:num w:numId="10" w16cid:durableId="1123577991">
+    <w:abstractNumId w:val="7"/>
+  </w:num>
+  <w:num w:numId="11" w16cid:durableId="1196701086">
+    <w:abstractNumId w:val="6"/>
   </w:num>
 </w:numbering>
 </file>

</xml_diff>